<commit_message>
Task description for the "review-account-settings" exercise has been updated.
</commit_message>
<xml_diff>
--- a/lessons/vcs-github/exercises/review-account-settings/downloads/review-account-settings.docx
+++ b/lessons/vcs-github/exercises/review-account-settings/downloads/review-account-settings.docx
@@ -628,21 +628,56 @@
       <w:r>
         <w:rPr>
           <w:rFonts w:ascii="Times New Roman" w:hAnsi="Times New Roman" w:cs="Times New Roman"/>
+          <w:b/>
+          <w:bCs/>
           <w:sz w:val="28"/>
           <w:szCs w:val="28"/>
           <w:lang w:val="ru-RU"/>
         </w:rPr>
         <w:lastRenderedPageBreak/>
-        <w:t>«откройте настройки вашего аккаунта</w:t>
-      </w:r>
-      <w:r>
-        <w:rPr>
-          <w:rFonts w:ascii="Times New Roman" w:hAnsi="Times New Roman" w:cs="Times New Roman"/>
-          <w:sz w:val="28"/>
-          <w:szCs w:val="28"/>
-          <w:lang w:val="ru-RU"/>
-        </w:rPr>
-        <w:t>» вместо того, чтобы</w:t>
+        <w:t>«</w:t>
+      </w:r>
+      <w:r>
+        <w:rPr>
+          <w:rFonts w:ascii="Times New Roman" w:hAnsi="Times New Roman" w:cs="Times New Roman"/>
+          <w:b/>
+          <w:bCs/>
+          <w:sz w:val="28"/>
+          <w:szCs w:val="28"/>
+          <w:lang w:val="ru-RU"/>
+        </w:rPr>
+        <w:t>О</w:t>
+      </w:r>
+      <w:r>
+        <w:rPr>
+          <w:rFonts w:ascii="Times New Roman" w:hAnsi="Times New Roman" w:cs="Times New Roman"/>
+          <w:b/>
+          <w:bCs/>
+          <w:sz w:val="28"/>
+          <w:szCs w:val="28"/>
+          <w:lang w:val="ru-RU"/>
+        </w:rPr>
+        <w:t>ткройте настройки вашего аккаунта</w:t>
+      </w:r>
+      <w:r>
+        <w:rPr>
+          <w:rFonts w:ascii="Times New Roman" w:hAnsi="Times New Roman" w:cs="Times New Roman"/>
+          <w:b/>
+          <w:bCs/>
+          <w:sz w:val="28"/>
+          <w:szCs w:val="28"/>
+          <w:lang w:val="ru-RU"/>
+        </w:rPr>
+        <w:t>»</w:t>
+      </w:r>
+      <w:r>
+        <w:rPr>
+          <w:rFonts w:ascii="Times New Roman" w:hAnsi="Times New Roman" w:cs="Times New Roman"/>
+          <w:sz w:val="28"/>
+          <w:szCs w:val="28"/>
+          <w:lang w:val="ru-RU"/>
+        </w:rPr>
+        <w:t xml:space="preserve"> вместо того, чтобы</w:t>
       </w:r>
       <w:r>
         <w:rPr>

</xml_diff>

<commit_message>
Steps for the "review-account-settings" exercise has been created.
</commit_message>
<xml_diff>
--- a/lessons/vcs-github/exercises/review-account-settings/downloads/review-account-settings.docx
+++ b/lessons/vcs-github/exercises/review-account-settings/downloads/review-account-settings.docx
@@ -1,6 +1,6 @@
 
 <file path=word/document.xml><?xml version="1.0" encoding="utf-8"?>
-<w:document xmlns:wpc="http://schemas.microsoft.com/office/word/2010/wordprocessingCanvas" xmlns:cx="http://schemas.microsoft.com/office/drawing/2014/chartex" xmlns:cx1="http://schemas.microsoft.com/office/drawing/2015/9/8/chartex" xmlns:cx2="http://schemas.microsoft.com/office/drawing/2015/10/21/chartex" xmlns:cx3="http://schemas.microsoft.com/office/drawing/2016/5/9/chartex" xmlns:cx4="http://schemas.microsoft.com/office/drawing/2016/5/10/chartex" xmlns:cx5="http://schemas.microsoft.com/office/drawing/2016/5/11/chartex" xmlns:cx6="http://schemas.microsoft.com/office/drawing/2016/5/12/chartex" xmlns:cx7="http://schemas.microsoft.com/office/drawing/2016/5/13/chartex" xmlns:cx8="http://schemas.microsoft.com/office/drawing/2016/5/14/chartex" xmlns:mc="http://schemas.openxmlformats.org/markup-compatibility/2006" xmlns:aink="http://schemas.microsoft.com/office/drawing/2016/ink" xmlns:am3d="http://schemas.microsoft.com/office/drawing/2017/model3d" xmlns:o="urn:schemas-microsoft-com:office:office" xmlns:oel="http://schemas.microsoft.com/office/2019/extlst" xmlns:r="http://schemas.openxmlformats.org/officeDocument/2006/relationships" xmlns:m="http://schemas.openxmlformats.org/officeDocument/2006/math" xmlns:v="urn:schemas-microsoft-com:vml" xmlns:wp14="http://schemas.microsoft.com/office/word/2010/wordprocessingDrawing" xmlns:wp="http://schemas.openxmlformats.org/drawingml/2006/wordprocessingDrawing" xmlns:w10="urn:schemas-microsoft-com:office:word" xmlns:w="http://schemas.openxmlformats.org/wordprocessingml/2006/main" xmlns:w14="http://schemas.microsoft.com/office/word/2010/wordml" xmlns:w15="http://schemas.microsoft.com/office/word/2012/wordml" xmlns:w16cex="http://schemas.microsoft.com/office/word/2018/wordml/cex" xmlns:w16cid="http://schemas.microsoft.com/office/word/2016/wordml/cid" xmlns:w16="http://schemas.microsoft.com/office/word/2018/wordml" xmlns:w16sdtdh="http://schemas.microsoft.com/office/word/2020/wordml/sdtdatahash" xmlns:w16se="http://schemas.microsoft.com/office/word/2015/wordml/symex" xmlns:wpg="http://schemas.microsoft.com/office/word/2010/wordprocessingGroup" xmlns:wpi="http://schemas.microsoft.com/office/word/2010/wordprocessingInk" xmlns:wne="http://schemas.microsoft.com/office/word/2006/wordml" xmlns:wps="http://schemas.microsoft.com/office/word/2010/wordprocessingShape" mc:Ignorable="w14 w15 w16se w16cid w16 w16cex w16sdtdh wp14">
+<w:document xmlns:wpc="http://schemas.microsoft.com/office/word/2010/wordprocessingCanvas" xmlns:cx="http://schemas.microsoft.com/office/drawing/2014/chartex" xmlns:mc="http://schemas.openxmlformats.org/markup-compatibility/2006" xmlns:o="urn:schemas-microsoft-com:office:office" xmlns:r="http://schemas.openxmlformats.org/officeDocument/2006/relationships" xmlns:m="http://schemas.openxmlformats.org/officeDocument/2006/math" xmlns:v="urn:schemas-microsoft-com:vml" xmlns:wp14="http://schemas.microsoft.com/office/word/2010/wordprocessingDrawing" xmlns:wp="http://schemas.openxmlformats.org/drawingml/2006/wordprocessingDrawing" xmlns:w10="urn:schemas-microsoft-com:office:word" xmlns:w="http://schemas.openxmlformats.org/wordprocessingml/2006/main" xmlns:w14="http://schemas.microsoft.com/office/word/2010/wordml" xmlns:w15="http://schemas.microsoft.com/office/word/2012/wordml" xmlns:w16se="http://schemas.microsoft.com/office/word/2015/wordml/symex" xmlns:wpg="http://schemas.microsoft.com/office/word/2010/wordprocessingGroup" xmlns:wpi="http://schemas.microsoft.com/office/word/2010/wordprocessingInk" xmlns:wne="http://schemas.microsoft.com/office/word/2006/wordml" xmlns:wps="http://schemas.microsoft.com/office/word/2010/wordprocessingShape" mc:Ignorable="w14 w15 w16se wp14">
   <w:body>
     <w:p>
       <w:pPr>
@@ -221,7 +221,7 @@
     </w:p>
     <w:p>
       <w:pPr>
-        <w:pStyle w:val="a3"/>
+        <w:pStyle w:val="ListParagraph"/>
         <w:numPr>
           <w:ilvl w:val="0"/>
           <w:numId w:val="3"/>
@@ -246,7 +246,7 @@
     </w:p>
     <w:p>
       <w:pPr>
-        <w:pStyle w:val="a3"/>
+        <w:pStyle w:val="ListParagraph"/>
         <w:numPr>
           <w:ilvl w:val="0"/>
           <w:numId w:val="3"/>
@@ -359,7 +359,7 @@
     </w:p>
     <w:p>
       <w:pPr>
-        <w:pStyle w:val="a3"/>
+        <w:pStyle w:val="ListParagraph"/>
         <w:numPr>
           <w:ilvl w:val="0"/>
           <w:numId w:val="4"/>
@@ -1473,7 +1473,7 @@
           <w:noProof/>
           <w:sz w:val="28"/>
           <w:szCs w:val="28"/>
-          <w:lang w:val="ru-RU"/>
+          <w:lang w:val="en-US"/>
         </w:rPr>
         <w:drawing>
           <wp:inline distT="0" distB="0" distL="0" distR="0" wp14:anchorId="33DB810A" wp14:editId="06F2367A">
@@ -1706,7 +1706,7 @@
           <w:noProof/>
           <w:sz w:val="28"/>
           <w:szCs w:val="28"/>
-          <w:lang w:val="ru-RU"/>
+          <w:lang w:val="en-US"/>
         </w:rPr>
         <w:drawing>
           <wp:inline distT="0" distB="0" distL="0" distR="0" wp14:anchorId="72521339" wp14:editId="57A05871">
@@ -1810,7 +1810,7 @@
     </w:p>
     <w:p>
       <w:pPr>
-        <w:pStyle w:val="a3"/>
+        <w:pStyle w:val="ListParagraph"/>
         <w:numPr>
           <w:ilvl w:val="0"/>
           <w:numId w:val="2"/>
@@ -1862,7 +1862,7 @@
     </w:p>
     <w:p>
       <w:pPr>
-        <w:pStyle w:val="a3"/>
+        <w:pStyle w:val="ListParagraph"/>
         <w:numPr>
           <w:ilvl w:val="0"/>
           <w:numId w:val="2"/>
@@ -1905,7 +1905,7 @@
     </w:p>
     <w:p>
       <w:pPr>
-        <w:pStyle w:val="a3"/>
+        <w:pStyle w:val="ListParagraph"/>
         <w:numPr>
           <w:ilvl w:val="0"/>
           <w:numId w:val="2"/>
@@ -1925,12 +1925,32 @@
           <w:szCs w:val="28"/>
           <w:lang w:val="ru-RU"/>
         </w:rPr>
-        <w:t>По центру расположены сам настройки, которые будут меняться, в зависимости от того, какую категорию вы выбрали.</w:t>
-      </w:r>
-    </w:p>
-    <w:p>
-      <w:pPr>
-        <w:pStyle w:val="a3"/>
+        <w:t>По центру расположены сам</w:t>
+      </w:r>
+      <w:r>
+        <w:rPr>
+          <w:rFonts w:ascii="Times New Roman" w:hAnsi="Times New Roman" w:cs="Times New Roman"/>
+          <w:sz w:val="28"/>
+          <w:szCs w:val="28"/>
+          <w:lang w:val="ru-RU"/>
+        </w:rPr>
+        <w:t>и</w:t>
+      </w:r>
+      <w:bookmarkStart w:id="0" w:name="_GoBack"/>
+      <w:bookmarkEnd w:id="0"/>
+      <w:r>
+        <w:rPr>
+          <w:rFonts w:ascii="Times New Roman" w:hAnsi="Times New Roman" w:cs="Times New Roman"/>
+          <w:sz w:val="28"/>
+          <w:szCs w:val="28"/>
+          <w:lang w:val="ru-RU"/>
+        </w:rPr>
+        <w:t xml:space="preserve"> настройки, которые будут меняться, в зависимости от того, какую категорию вы выбрали.</w:t>
+      </w:r>
+    </w:p>
+    <w:p>
+      <w:pPr>
+        <w:pStyle w:val="ListParagraph"/>
         <w:numPr>
           <w:ilvl w:val="0"/>
           <w:numId w:val="2"/>
@@ -1964,7 +1984,7 @@
     </w:p>
     <w:p>
       <w:pPr>
-        <w:pStyle w:val="a3"/>
+        <w:pStyle w:val="ListParagraph"/>
         <w:numPr>
           <w:ilvl w:val="0"/>
           <w:numId w:val="2"/>
@@ -2025,7 +2045,7 @@
     </w:p>
     <w:p>
       <w:pPr>
-        <w:pStyle w:val="a3"/>
+        <w:pStyle w:val="ListParagraph"/>
         <w:numPr>
           <w:ilvl w:val="0"/>
           <w:numId w:val="2"/>
@@ -3173,7 +3193,7 @@
 </file>
 
 <file path=word/numbering.xml><?xml version="1.0" encoding="utf-8"?>
-<w:numbering xmlns:wpc="http://schemas.microsoft.com/office/word/2010/wordprocessingCanvas" xmlns:cx="http://schemas.microsoft.com/office/drawing/2014/chartex" xmlns:cx1="http://schemas.microsoft.com/office/drawing/2015/9/8/chartex" xmlns:cx2="http://schemas.microsoft.com/office/drawing/2015/10/21/chartex" xmlns:cx3="http://schemas.microsoft.com/office/drawing/2016/5/9/chartex" xmlns:cx4="http://schemas.microsoft.com/office/drawing/2016/5/10/chartex" xmlns:cx5="http://schemas.microsoft.com/office/drawing/2016/5/11/chartex" xmlns:cx6="http://schemas.microsoft.com/office/drawing/2016/5/12/chartex" xmlns:cx7="http://schemas.microsoft.com/office/drawing/2016/5/13/chartex" xmlns:cx8="http://schemas.microsoft.com/office/drawing/2016/5/14/chartex" xmlns:mc="http://schemas.openxmlformats.org/markup-compatibility/2006" xmlns:aink="http://schemas.microsoft.com/office/drawing/2016/ink" xmlns:am3d="http://schemas.microsoft.com/office/drawing/2017/model3d" xmlns:o="urn:schemas-microsoft-com:office:office" xmlns:oel="http://schemas.microsoft.com/office/2019/extlst" xmlns:r="http://schemas.openxmlformats.org/officeDocument/2006/relationships" xmlns:m="http://schemas.openxmlformats.org/officeDocument/2006/math" xmlns:v="urn:schemas-microsoft-com:vml" xmlns:wp14="http://schemas.microsoft.com/office/word/2010/wordprocessingDrawing" xmlns:wp="http://schemas.openxmlformats.org/drawingml/2006/wordprocessingDrawing" xmlns:w10="urn:schemas-microsoft-com:office:word" xmlns:w="http://schemas.openxmlformats.org/wordprocessingml/2006/main" xmlns:w14="http://schemas.microsoft.com/office/word/2010/wordml" xmlns:w15="http://schemas.microsoft.com/office/word/2012/wordml" xmlns:w16cex="http://schemas.microsoft.com/office/word/2018/wordml/cex" xmlns:w16cid="http://schemas.microsoft.com/office/word/2016/wordml/cid" xmlns:w16="http://schemas.microsoft.com/office/word/2018/wordml" xmlns:w16sdtdh="http://schemas.microsoft.com/office/word/2020/wordml/sdtdatahash" xmlns:w16se="http://schemas.microsoft.com/office/word/2015/wordml/symex" xmlns:wpg="http://schemas.microsoft.com/office/word/2010/wordprocessingGroup" xmlns:wpi="http://schemas.microsoft.com/office/word/2010/wordprocessingInk" xmlns:wne="http://schemas.microsoft.com/office/word/2006/wordml" xmlns:wps="http://schemas.microsoft.com/office/word/2010/wordprocessingShape" mc:Ignorable="w14 w15 w16se w16cid w16 w16cex w16sdtdh wp14">
+<w:numbering xmlns:wpc="http://schemas.microsoft.com/office/word/2010/wordprocessingCanvas" xmlns:cx="http://schemas.microsoft.com/office/drawing/2014/chartex" xmlns:mc="http://schemas.openxmlformats.org/markup-compatibility/2006" xmlns:o="urn:schemas-microsoft-com:office:office" xmlns:r="http://schemas.openxmlformats.org/officeDocument/2006/relationships" xmlns:m="http://schemas.openxmlformats.org/officeDocument/2006/math" xmlns:v="urn:schemas-microsoft-com:vml" xmlns:wp14="http://schemas.microsoft.com/office/word/2010/wordprocessingDrawing" xmlns:wp="http://schemas.openxmlformats.org/drawingml/2006/wordprocessingDrawing" xmlns:w10="urn:schemas-microsoft-com:office:word" xmlns:w="http://schemas.openxmlformats.org/wordprocessingml/2006/main" xmlns:w14="http://schemas.microsoft.com/office/word/2010/wordml" xmlns:w15="http://schemas.microsoft.com/office/word/2012/wordml" xmlns:w16se="http://schemas.microsoft.com/office/word/2015/wordml/symex" xmlns:wpg="http://schemas.microsoft.com/office/word/2010/wordprocessingGroup" xmlns:wpi="http://schemas.microsoft.com/office/word/2010/wordprocessingInk" xmlns:wne="http://schemas.microsoft.com/office/word/2006/wordml" xmlns:wps="http://schemas.microsoft.com/office/word/2010/wordprocessingShape" mc:Ignorable="w14 w15 w16se wp14">
   <w:abstractNum w:abstractNumId="0" w15:restartNumberingAfterBreak="0">
     <w:nsid w:val="1F430F94"/>
     <w:multiLevelType w:val="hybridMultilevel"/>
@@ -3518,30 +3538,30 @@
       </w:pPr>
     </w:lvl>
   </w:abstractNum>
-  <w:num w:numId="1" w16cid:durableId="259416778">
+  <w:num w:numId="1">
     <w:abstractNumId w:val="0"/>
   </w:num>
-  <w:num w:numId="2" w16cid:durableId="2091997876">
+  <w:num w:numId="2">
     <w:abstractNumId w:val="2"/>
   </w:num>
-  <w:num w:numId="3" w16cid:durableId="1801991662">
+  <w:num w:numId="3">
     <w:abstractNumId w:val="3"/>
   </w:num>
-  <w:num w:numId="4" w16cid:durableId="1763380318">
+  <w:num w:numId="4">
     <w:abstractNumId w:val="1"/>
   </w:num>
 </w:numbering>
 </file>
 
 <file path=word/styles.xml><?xml version="1.0" encoding="utf-8"?>
-<w:styles xmlns:mc="http://schemas.openxmlformats.org/markup-compatibility/2006" xmlns:r="http://schemas.openxmlformats.org/officeDocument/2006/relationships" xmlns:w="http://schemas.openxmlformats.org/wordprocessingml/2006/main" xmlns:w14="http://schemas.microsoft.com/office/word/2010/wordml" xmlns:w15="http://schemas.microsoft.com/office/word/2012/wordml" xmlns:w16cex="http://schemas.microsoft.com/office/word/2018/wordml/cex" xmlns:w16cid="http://schemas.microsoft.com/office/word/2016/wordml/cid" xmlns:w16="http://schemas.microsoft.com/office/word/2018/wordml" xmlns:w16sdtdh="http://schemas.microsoft.com/office/word/2020/wordml/sdtdatahash" xmlns:w16se="http://schemas.microsoft.com/office/word/2015/wordml/symex" mc:Ignorable="w14 w15 w16se w16cid w16 w16cex w16sdtdh">
+<w:styles xmlns:mc="http://schemas.openxmlformats.org/markup-compatibility/2006" xmlns:r="http://schemas.openxmlformats.org/officeDocument/2006/relationships" xmlns:w="http://schemas.openxmlformats.org/wordprocessingml/2006/main" xmlns:w14="http://schemas.microsoft.com/office/word/2010/wordml" xmlns:w15="http://schemas.microsoft.com/office/word/2012/wordml" xmlns:w16se="http://schemas.microsoft.com/office/word/2015/wordml/symex" mc:Ignorable="w14 w15 w16se">
   <w:docDefaults>
     <w:rPrDefault>
       <w:rPr>
         <w:rFonts w:asciiTheme="minorHAnsi" w:eastAsiaTheme="minorHAnsi" w:hAnsiTheme="minorHAnsi" w:cstheme="minorBidi"/>
         <w:sz w:val="22"/>
         <w:szCs w:val="22"/>
-        <w:lang w:val="ru-BY" w:eastAsia="en-US" w:bidi="ar-SA"/>
+        <w:lang w:eastAsia="en-US" w:bidi="ar-SA"/>
       </w:rPr>
     </w:rPrDefault>
     <w:pPrDefault>
@@ -3550,7 +3570,7 @@
       </w:pPr>
     </w:pPrDefault>
   </w:docDefaults>
-  <w:latentStyles w:defLockedState="0" w:defUIPriority="99" w:defSemiHidden="0" w:defUnhideWhenUsed="0" w:defQFormat="0" w:count="376">
+  <w:latentStyles w:defLockedState="0" w:defUIPriority="99" w:defSemiHidden="0" w:defUnhideWhenUsed="0" w:defQFormat="0" w:count="371">
     <w:lsdException w:name="Normal" w:uiPriority="0" w:qFormat="1"/>
     <w:lsdException w:name="heading 1" w:uiPriority="9" w:qFormat="1"/>
     <w:lsdException w:name="heading 2" w:semiHidden="1" w:uiPriority="9" w:unhideWhenUsed="1" w:qFormat="1"/>
@@ -3922,23 +3942,18 @@
     <w:lsdException w:name="List Table 5 Dark Accent 6" w:uiPriority="50"/>
     <w:lsdException w:name="List Table 6 Colorful Accent 6" w:uiPriority="51"/>
     <w:lsdException w:name="List Table 7 Colorful Accent 6" w:uiPriority="52"/>
-    <w:lsdException w:name="Mention" w:semiHidden="1" w:unhideWhenUsed="1"/>
-    <w:lsdException w:name="Smart Hyperlink" w:semiHidden="1" w:unhideWhenUsed="1"/>
-    <w:lsdException w:name="Hashtag" w:semiHidden="1" w:unhideWhenUsed="1"/>
-    <w:lsdException w:name="Unresolved Mention" w:semiHidden="1" w:unhideWhenUsed="1"/>
-    <w:lsdException w:name="Smart Link" w:semiHidden="1" w:unhideWhenUsed="1"/>
   </w:latentStyles>
-  <w:style w:type="paragraph" w:default="1" w:styleId="a">
+  <w:style w:type="paragraph" w:default="1" w:styleId="Normal">
     <w:name w:val="Normal"/>
     <w:qFormat/>
   </w:style>
-  <w:style w:type="character" w:default="1" w:styleId="a0">
+  <w:style w:type="character" w:default="1" w:styleId="DefaultParagraphFont">
     <w:name w:val="Default Paragraph Font"/>
     <w:uiPriority w:val="1"/>
     <w:semiHidden/>
     <w:unhideWhenUsed/>
   </w:style>
-  <w:style w:type="table" w:default="1" w:styleId="a1">
+  <w:style w:type="table" w:default="1" w:styleId="TableNormal">
     <w:name w:val="Normal Table"/>
     <w:uiPriority w:val="99"/>
     <w:semiHidden/>
@@ -3953,15 +3968,15 @@
       </w:tblCellMar>
     </w:tblPr>
   </w:style>
-  <w:style w:type="numbering" w:default="1" w:styleId="a2">
+  <w:style w:type="numbering" w:default="1" w:styleId="NoList">
     <w:name w:val="No List"/>
     <w:uiPriority w:val="99"/>
     <w:semiHidden/>
     <w:unhideWhenUsed/>
   </w:style>
-  <w:style w:type="paragraph" w:styleId="a3">
+  <w:style w:type="paragraph" w:styleId="ListParagraph">
     <w:name w:val="List Paragraph"/>
-    <w:basedOn w:val="a"/>
+    <w:basedOn w:val="Normal"/>
     <w:uiPriority w:val="34"/>
     <w:qFormat/>
     <w:rsid w:val="00E352BD"/>

</xml_diff>